<commit_message>
01-B: corrected sim run (HN prior issue); 01-B2/B3: additional scenarios with very small evidence base.
</commit_message>
<xml_diff>
--- a/outputs/01-B-BHM-Simstudy-ORR-report.docx
+++ b/outputs/01-B-BHM-Simstudy-ORR-report.docx
@@ -35,7 +35,7 @@
         <w:t xml:space="preserve"> </w:t>
       </w:r>
       <w:r>
-        <w:t xml:space="preserve">12,</w:t>
+        <w:t xml:space="preserve">14,</w:t>
       </w:r>
       <w:r>
         <w:t xml:space="preserve"> </w:t>
@@ -1654,7 +1654,7 @@
         <w:rPr>
           <w:rStyle w:val="VerbatimChar"/>
         </w:rPr>
-        <w:t xml:space="preserve">## [1] 28350    15</w:t>
+        <w:t xml:space="preserve">## [1] 2520   15</w:t>
       </w:r>
     </w:p>
     <w:p>
@@ -1665,124 +1665,124 @@
         <w:rPr>
           <w:rStyle w:val="VerbatimChar"/>
         </w:rPr>
-        <w:t xml:space="preserve">##   scenario  node  var1 var2      value p.pop re.sd lead.grp lead.grp.size</w:t>
-      </w:r>
-      <w:r>
-        <w:br w:type="textWrapping"/>
-      </w:r>
-      <w:r>
-        <w:rPr>
-          <w:rStyle w:val="VerbatimChar"/>
-        </w:rPr>
-        <w:t xml:space="preserve">## 1        1 p.new  2.5% mean 0.01458807   0.5   0.1      yes            20</w:t>
-      </w:r>
-      <w:r>
-        <w:br w:type="textWrapping"/>
-      </w:r>
-      <w:r>
-        <w:rPr>
-          <w:rStyle w:val="VerbatimChar"/>
-        </w:rPr>
-        <w:t xml:space="preserve">## 2        1 p.new   25% mean 0.28345479   0.5   0.1      yes            20</w:t>
-      </w:r>
-      <w:r>
-        <w:br w:type="textWrapping"/>
-      </w:r>
-      <w:r>
-        <w:rPr>
-          <w:rStyle w:val="VerbatimChar"/>
-        </w:rPr>
-        <w:t xml:space="preserve">## 3        1 p.new   50% mean 0.49803976   0.5   0.1      yes            20</w:t>
-      </w:r>
-      <w:r>
-        <w:br w:type="textWrapping"/>
-      </w:r>
-      <w:r>
-        <w:rPr>
-          <w:rStyle w:val="VerbatimChar"/>
-        </w:rPr>
-        <w:t xml:space="preserve">## 4        1 p.new   75% mean 0.71133409   0.5   0.1      yes            20</w:t>
-      </w:r>
-      <w:r>
-        <w:br w:type="textWrapping"/>
-      </w:r>
-      <w:r>
-        <w:rPr>
-          <w:rStyle w:val="VerbatimChar"/>
-        </w:rPr>
-        <w:t xml:space="preserve">## 5        1 p.new 97.5% mean 0.98294670   0.5   0.1      yes            20</w:t>
-      </w:r>
-      <w:r>
-        <w:br w:type="textWrapping"/>
-      </w:r>
-      <w:r>
-        <w:rPr>
-          <w:rStyle w:val="VerbatimChar"/>
-        </w:rPr>
-        <w:t xml:space="preserve">## 6        1 p.new  CrIR mean 0.96835863   0.5   0.1      yes            20</w:t>
-      </w:r>
-      <w:r>
-        <w:br w:type="textWrapping"/>
-      </w:r>
-      <w:r>
-        <w:rPr>
-          <w:rStyle w:val="VerbatimChar"/>
-        </w:rPr>
-        <w:t xml:space="preserve">##   subseq.grp.size n.grp   dist n.tot n_first n_others</w:t>
-      </w:r>
-      <w:r>
-        <w:br w:type="textWrapping"/>
-      </w:r>
-      <w:r>
-        <w:rPr>
-          <w:rStyle w:val="VerbatimChar"/>
-        </w:rPr>
-        <w:t xml:space="preserve">## 1               2     5 U(0,5)    28      20        2</w:t>
-      </w:r>
-      <w:r>
-        <w:br w:type="textWrapping"/>
-      </w:r>
-      <w:r>
-        <w:rPr>
-          <w:rStyle w:val="VerbatimChar"/>
-        </w:rPr>
-        <w:t xml:space="preserve">## 2               2     5 U(0,5)    28      20        2</w:t>
-      </w:r>
-      <w:r>
-        <w:br w:type="textWrapping"/>
-      </w:r>
-      <w:r>
-        <w:rPr>
-          <w:rStyle w:val="VerbatimChar"/>
-        </w:rPr>
-        <w:t xml:space="preserve">## 3               2     5 U(0,5)    28      20        2</w:t>
-      </w:r>
-      <w:r>
-        <w:br w:type="textWrapping"/>
-      </w:r>
-      <w:r>
-        <w:rPr>
-          <w:rStyle w:val="VerbatimChar"/>
-        </w:rPr>
-        <w:t xml:space="preserve">## 4               2     5 U(0,5)    28      20        2</w:t>
-      </w:r>
-      <w:r>
-        <w:br w:type="textWrapping"/>
-      </w:r>
-      <w:r>
-        <w:rPr>
-          <w:rStyle w:val="VerbatimChar"/>
-        </w:rPr>
-        <w:t xml:space="preserve">## 5               2     5 U(0,5)    28      20        2</w:t>
-      </w:r>
-      <w:r>
-        <w:br w:type="textWrapping"/>
-      </w:r>
-      <w:r>
-        <w:rPr>
-          <w:rStyle w:val="VerbatimChar"/>
-        </w:rPr>
-        <w:t xml:space="preserve">## 6               2     5 U(0,5)    28      20        2</w:t>
+        <w:t xml:space="preserve">##   scenario  node         var1 var2      value p.pop re.sd lead.grp</w:t>
+      </w:r>
+      <w:r>
+        <w:br w:type="textWrapping"/>
+      </w:r>
+      <w:r>
+        <w:rPr>
+          <w:rStyle w:val="VerbatimChar"/>
+        </w:rPr>
+        <w:t xml:space="preserve">## 1        1 p.new         CrIR mean 0.96835863   0.5   0.1      yes</w:t>
+      </w:r>
+      <w:r>
+        <w:br w:type="textWrapping"/>
+      </w:r>
+      <w:r>
+        <w:rPr>
+          <w:rStyle w:val="VerbatimChar"/>
+        </w:rPr>
+        <w:t xml:space="preserve">## 2        1 p.new          IQR mean 0.42787929   0.5   0.1      yes</w:t>
+      </w:r>
+      <w:r>
+        <w:br w:type="textWrapping"/>
+      </w:r>
+      <w:r>
+        <w:rPr>
+          <w:rStyle w:val="VerbatimChar"/>
+        </w:rPr>
+        <w:t xml:space="preserve">## 3        1 p.new ProbAbove0.3 mean 0.71046440   0.5   0.1      yes</w:t>
+      </w:r>
+      <w:r>
+        <w:br w:type="textWrapping"/>
+      </w:r>
+      <w:r>
+        <w:rPr>
+          <w:rStyle w:val="VerbatimChar"/>
+        </w:rPr>
+        <w:t xml:space="preserve">## 4        1 re.sd          50% mean 1.54242349   0.5   0.1      yes</w:t>
+      </w:r>
+      <w:r>
+        <w:br w:type="textWrapping"/>
+      </w:r>
+      <w:r>
+        <w:rPr>
+          <w:rStyle w:val="VerbatimChar"/>
+        </w:rPr>
+        <w:t xml:space="preserve">## 5        1 p.new         CrIR   sd 0.03448412   0.5   0.1      yes</w:t>
+      </w:r>
+      <w:r>
+        <w:br w:type="textWrapping"/>
+      </w:r>
+      <w:r>
+        <w:rPr>
+          <w:rStyle w:val="VerbatimChar"/>
+        </w:rPr>
+        <w:t xml:space="preserve">## 6        1 p.new          IQR   sd 0.13293801   0.5   0.1      yes</w:t>
+      </w:r>
+      <w:r>
+        <w:br w:type="textWrapping"/>
+      </w:r>
+      <w:r>
+        <w:rPr>
+          <w:rStyle w:val="VerbatimChar"/>
+        </w:rPr>
+        <w:t xml:space="preserve">##   lead.grp.size subseq.grp.size n.grp   dist n.tot n_first n_others</w:t>
+      </w:r>
+      <w:r>
+        <w:br w:type="textWrapping"/>
+      </w:r>
+      <w:r>
+        <w:rPr>
+          <w:rStyle w:val="VerbatimChar"/>
+        </w:rPr>
+        <w:t xml:space="preserve">## 1            20               2     5 U(0,5)    28      20        2</w:t>
+      </w:r>
+      <w:r>
+        <w:br w:type="textWrapping"/>
+      </w:r>
+      <w:r>
+        <w:rPr>
+          <w:rStyle w:val="VerbatimChar"/>
+        </w:rPr>
+        <w:t xml:space="preserve">## 2            20               2     5 U(0,5)    28      20        2</w:t>
+      </w:r>
+      <w:r>
+        <w:br w:type="textWrapping"/>
+      </w:r>
+      <w:r>
+        <w:rPr>
+          <w:rStyle w:val="VerbatimChar"/>
+        </w:rPr>
+        <w:t xml:space="preserve">## 3            20               2     5 U(0,5)    28      20        2</w:t>
+      </w:r>
+      <w:r>
+        <w:br w:type="textWrapping"/>
+      </w:r>
+      <w:r>
+        <w:rPr>
+          <w:rStyle w:val="VerbatimChar"/>
+        </w:rPr>
+        <w:t xml:space="preserve">## 4            20               2     5 U(0,5)    28      20        2</w:t>
+      </w:r>
+      <w:r>
+        <w:br w:type="textWrapping"/>
+      </w:r>
+      <w:r>
+        <w:rPr>
+          <w:rStyle w:val="VerbatimChar"/>
+        </w:rPr>
+        <w:t xml:space="preserve">## 5            20               2     5 U(0,5)    28      20        2</w:t>
+      </w:r>
+      <w:r>
+        <w:br w:type="textWrapping"/>
+      </w:r>
+      <w:r>
+        <w:rPr>
+          <w:rStyle w:val="VerbatimChar"/>
+        </w:rPr>
+        <w:t xml:space="preserve">## 6            20               2     5 U(0,5)    28      20        2</w:t>
       </w:r>
     </w:p>
     <w:p>
@@ -1793,124 +1793,124 @@
         <w:rPr>
           <w:rStyle w:val="VerbatimChar"/>
         </w:rPr>
-        <w:t xml:space="preserve">##       scenario  node  var1 var2     value p.pop re.sd lead.grp</w:t>
-      </w:r>
-      <w:r>
-        <w:br w:type="textWrapping"/>
-      </w:r>
-      <w:r>
-        <w:rPr>
-          <w:rStyle w:val="VerbatimChar"/>
-        </w:rPr>
-        <w:t xml:space="preserve">## 28345      315 re.sd   25% CIup 0.9340973   0.5   0.7       no</w:t>
-      </w:r>
-      <w:r>
-        <w:br w:type="textWrapping"/>
-      </w:r>
-      <w:r>
-        <w:rPr>
-          <w:rStyle w:val="VerbatimChar"/>
-        </w:rPr>
-        <w:t xml:space="preserve">## 28346      315 re.sd   50% CIup 1.0793763   0.5   0.7       no</w:t>
-      </w:r>
-      <w:r>
-        <w:br w:type="textWrapping"/>
-      </w:r>
-      <w:r>
-        <w:rPr>
-          <w:rStyle w:val="VerbatimChar"/>
-        </w:rPr>
-        <w:t xml:space="preserve">## 28347      315 re.sd   75% CIup 1.2416017   0.5   0.7       no</w:t>
-      </w:r>
-      <w:r>
-        <w:br w:type="textWrapping"/>
-      </w:r>
-      <w:r>
-        <w:rPr>
-          <w:rStyle w:val="VerbatimChar"/>
-        </w:rPr>
-        <w:t xml:space="preserve">## 28348      315 re.sd 97.5% CIup 1.6313821   0.5   0.7       no</w:t>
-      </w:r>
-      <w:r>
-        <w:br w:type="textWrapping"/>
-      </w:r>
-      <w:r>
-        <w:rPr>
-          <w:rStyle w:val="VerbatimChar"/>
-        </w:rPr>
-        <w:t xml:space="preserve">## 28349      315 re.sd  CrIR CIup 0.9159291   0.5   0.7       no</w:t>
-      </w:r>
-      <w:r>
-        <w:br w:type="textWrapping"/>
-      </w:r>
-      <w:r>
-        <w:rPr>
-          <w:rStyle w:val="VerbatimChar"/>
-        </w:rPr>
-        <w:t xml:space="preserve">## 28350      315 re.sd   IQR CIup 0.3037973   0.5   0.7       no</w:t>
-      </w:r>
-      <w:r>
-        <w:br w:type="textWrapping"/>
-      </w:r>
-      <w:r>
-        <w:rPr>
-          <w:rStyle w:val="VerbatimChar"/>
-        </w:rPr>
-        <w:t xml:space="preserve">##       lead.grp.size subseq.grp.size n.grp  dist n.tot n_first n_others</w:t>
-      </w:r>
-      <w:r>
-        <w:br w:type="textWrapping"/>
-      </w:r>
-      <w:r>
-        <w:rPr>
-          <w:rStyle w:val="VerbatimChar"/>
-        </w:rPr>
-        <w:t xml:space="preserve">## 28345            20              20    20 HN(1)   400      20       20</w:t>
-      </w:r>
-      <w:r>
-        <w:br w:type="textWrapping"/>
-      </w:r>
-      <w:r>
-        <w:rPr>
-          <w:rStyle w:val="VerbatimChar"/>
-        </w:rPr>
-        <w:t xml:space="preserve">## 28346            20              20    20 HN(1)   400      20       20</w:t>
-      </w:r>
-      <w:r>
-        <w:br w:type="textWrapping"/>
-      </w:r>
-      <w:r>
-        <w:rPr>
-          <w:rStyle w:val="VerbatimChar"/>
-        </w:rPr>
-        <w:t xml:space="preserve">## 28347            20              20    20 HN(1)   400      20       20</w:t>
-      </w:r>
-      <w:r>
-        <w:br w:type="textWrapping"/>
-      </w:r>
-      <w:r>
-        <w:rPr>
-          <w:rStyle w:val="VerbatimChar"/>
-        </w:rPr>
-        <w:t xml:space="preserve">## 28348            20              20    20 HN(1)   400      20       20</w:t>
-      </w:r>
-      <w:r>
-        <w:br w:type="textWrapping"/>
-      </w:r>
-      <w:r>
-        <w:rPr>
-          <w:rStyle w:val="VerbatimChar"/>
-        </w:rPr>
-        <w:t xml:space="preserve">## 28349            20              20    20 HN(1)   400      20       20</w:t>
-      </w:r>
-      <w:r>
-        <w:br w:type="textWrapping"/>
-      </w:r>
-      <w:r>
-        <w:rPr>
-          <w:rStyle w:val="VerbatimChar"/>
-        </w:rPr>
-        <w:t xml:space="preserve">## 28350            20              20    20 HN(1)   400      20       20</w:t>
+        <w:t xml:space="preserve">##      scenario  node         var1 var2      value p.pop re.sd lead.grp</w:t>
+      </w:r>
+      <w:r>
+        <w:br w:type="textWrapping"/>
+      </w:r>
+      <w:r>
+        <w:rPr>
+          <w:rStyle w:val="VerbatimChar"/>
+        </w:rPr>
+        <w:t xml:space="preserve">## 2515      315 p.new ProbAbove0.3 mean 0.86717573   0.5   0.7       no</w:t>
+      </w:r>
+      <w:r>
+        <w:br w:type="textWrapping"/>
+      </w:r>
+      <w:r>
+        <w:rPr>
+          <w:rStyle w:val="VerbatimChar"/>
+        </w:rPr>
+        <w:t xml:space="preserve">## 2516      315 re.sd          50% mean 0.71206870   0.5   0.7       no</w:t>
+      </w:r>
+      <w:r>
+        <w:br w:type="textWrapping"/>
+      </w:r>
+      <w:r>
+        <w:rPr>
+          <w:rStyle w:val="VerbatimChar"/>
+        </w:rPr>
+        <w:t xml:space="preserve">## 2517      315 p.new         CrIR   sd 0.10670514   0.5   0.7       no</w:t>
+      </w:r>
+      <w:r>
+        <w:br w:type="textWrapping"/>
+      </w:r>
+      <w:r>
+        <w:rPr>
+          <w:rStyle w:val="VerbatimChar"/>
+        </w:rPr>
+        <w:t xml:space="preserve">## 2518      315 p.new          IQR   sd 0.06140606   0.5   0.7       no</w:t>
+      </w:r>
+      <w:r>
+        <w:br w:type="textWrapping"/>
+      </w:r>
+      <w:r>
+        <w:rPr>
+          <w:rStyle w:val="VerbatimChar"/>
+        </w:rPr>
+        <w:t xml:space="preserve">## 2519      315 p.new ProbAbove0.3   sd 0.06860940   0.5   0.7       no</w:t>
+      </w:r>
+      <w:r>
+        <w:br w:type="textWrapping"/>
+      </w:r>
+      <w:r>
+        <w:rPr>
+          <w:rStyle w:val="VerbatimChar"/>
+        </w:rPr>
+        <w:t xml:space="preserve">## 2520      315 re.sd          50%   sd 0.18581582   0.5   0.7       no</w:t>
+      </w:r>
+      <w:r>
+        <w:br w:type="textWrapping"/>
+      </w:r>
+      <w:r>
+        <w:rPr>
+          <w:rStyle w:val="VerbatimChar"/>
+        </w:rPr>
+        <w:t xml:space="preserve">##      lead.grp.size subseq.grp.size n.grp  dist n.tot n_first n_others</w:t>
+      </w:r>
+      <w:r>
+        <w:br w:type="textWrapping"/>
+      </w:r>
+      <w:r>
+        <w:rPr>
+          <w:rStyle w:val="VerbatimChar"/>
+        </w:rPr>
+        <w:t xml:space="preserve">## 2515            20              20    20 HN(1)   400      20       20</w:t>
+      </w:r>
+      <w:r>
+        <w:br w:type="textWrapping"/>
+      </w:r>
+      <w:r>
+        <w:rPr>
+          <w:rStyle w:val="VerbatimChar"/>
+        </w:rPr>
+        <w:t xml:space="preserve">## 2516            20              20    20 HN(1)   400      20       20</w:t>
+      </w:r>
+      <w:r>
+        <w:br w:type="textWrapping"/>
+      </w:r>
+      <w:r>
+        <w:rPr>
+          <w:rStyle w:val="VerbatimChar"/>
+        </w:rPr>
+        <w:t xml:space="preserve">## 2517            20              20    20 HN(1)   400      20       20</w:t>
+      </w:r>
+      <w:r>
+        <w:br w:type="textWrapping"/>
+      </w:r>
+      <w:r>
+        <w:rPr>
+          <w:rStyle w:val="VerbatimChar"/>
+        </w:rPr>
+        <w:t xml:space="preserve">## 2518            20              20    20 HN(1)   400      20       20</w:t>
+      </w:r>
+      <w:r>
+        <w:br w:type="textWrapping"/>
+      </w:r>
+      <w:r>
+        <w:rPr>
+          <w:rStyle w:val="VerbatimChar"/>
+        </w:rPr>
+        <w:t xml:space="preserve">## 2519            20              20    20 HN(1)   400      20       20</w:t>
+      </w:r>
+      <w:r>
+        <w:br w:type="textWrapping"/>
+      </w:r>
+      <w:r>
+        <w:rPr>
+          <w:rStyle w:val="VerbatimChar"/>
+        </w:rPr>
+        <w:t xml:space="preserve">## 2520            20              20    20 HN(1)   400      20       20</w:t>
       </w:r>
     </w:p>
     <w:p>

</xml_diff>

<commit_message>
01-A: added Turner prior to BHM case study. 02-B: updated decision model inputs and PSA.
</commit_message>
<xml_diff>
--- a/outputs/01-B-BHM-Simstudy-ORR-report.docx
+++ b/outputs/01-B-BHM-Simstudy-ORR-report.docx
@@ -29,13 +29,13 @@
         <w:pStyle w:val="Date"/>
       </w:pPr>
       <w:r>
-        <w:t xml:space="preserve">April</w:t>
+        <w:t xml:space="preserve">July</w:t>
       </w:r>
       <w:r>
         <w:t xml:space="preserve"> </w:t>
       </w:r>
       <w:r>
-        <w:t xml:space="preserve">14,</w:t>
+        <w:t xml:space="preserve">10,</w:t>
       </w:r>
       <w:r>
         <w:t xml:space="preserve"> </w:t>
@@ -412,7 +412,7 @@
               <a:graphicData uri="http://schemas.openxmlformats.org/drawingml/2006/picture">
                 <pic:pic>
                   <pic:nvPicPr>
-                    <pic:cNvPr descr="/home/bceuser/gsteigs1/GITHUB.COM/punta/outputs/01-B-BHM-Simstudy-ORR-report_files/figure-docx/unnamed-chunk-1-1.png" id="0" name="Picture"/>
+                    <pic:cNvPr descr="C:/GIT/punta/outputs/01-B-BHM-Simstudy-ORR-report_files/figure-docx/unnamed-chunk-1-1.png" id="0" name="Picture"/>
                     <pic:cNvPicPr>
                       <a:picLocks noChangeArrowheads="1" noChangeAspect="1"/>
                     </pic:cNvPicPr>
@@ -499,7 +499,7 @@
               <a:graphicData uri="http://schemas.openxmlformats.org/drawingml/2006/picture">
                 <pic:pic>
                   <pic:nvPicPr>
-                    <pic:cNvPr descr="/home/bceuser/gsteigs1/GITHUB.COM/punta/outputs/01-B-BHM-Simstudy-ORR-report_files/figure-docx/unnamed-chunk-2-1.png" id="0" name="Picture"/>
+                    <pic:cNvPr descr="C:/GIT/punta/outputs/01-B-BHM-Simstudy-ORR-report_files/figure-docx/unnamed-chunk-2-1.png" id="0" name="Picture"/>
                     <pic:cNvPicPr>
                       <a:picLocks noChangeArrowheads="1" noChangeAspect="1"/>
                     </pic:cNvPicPr>
@@ -552,7 +552,7 @@
     <w:tbl>
       <w:tblPr>
         <w:tblStyle w:val="Table"/>
-        <w:tblW w:type="pct" w:w="3680.555555555555"/>
+        <w:tblW w:type="pct" w:w="3611.1111111111104"/>
         <w:tblLook w:firstRow="1"/>
       </w:tblPr>
       <w:tblGrid>
@@ -561,7 +561,7 @@
         <w:gridCol w:w="770"/>
         <w:gridCol w:w="770"/>
         <w:gridCol w:w="880"/>
-        <w:gridCol w:w="1650"/>
+        <w:gridCol w:w="1540"/>
       </w:tblGrid>
       <w:tr>
         <w:trPr>
@@ -904,7 +904,7 @@
               <a:graphicData uri="http://schemas.openxmlformats.org/drawingml/2006/picture">
                 <pic:pic>
                   <pic:nvPicPr>
-                    <pic:cNvPr descr="/home/bceuser/gsteigs1/GITHUB.COM/punta/outputs/01-B-BHM-Simstudy-ORR-report_files/figure-docx/unnamed-chunk-4-1.png" id="0" name="Picture"/>
+                    <pic:cNvPr descr="C:/GIT/punta/outputs/01-B-BHM-Simstudy-ORR-report_files/figure-docx/unnamed-chunk-4-1.png" id="0" name="Picture"/>
                     <pic:cNvPicPr>
                       <a:picLocks noChangeArrowheads="1" noChangeAspect="1"/>
                     </pic:cNvPicPr>
@@ -1984,7 +1984,7 @@
               <a:graphicData uri="http://schemas.openxmlformats.org/drawingml/2006/picture">
                 <pic:pic>
                   <pic:nvPicPr>
-                    <pic:cNvPr descr="/home/bceuser/gsteigs1/GITHUB.COM/punta/outputs/01-B-BHM-Simstudy-ORR-report_files/figure-docx/unnamed-chunk-8-1.png" id="0" name="Picture"/>
+                    <pic:cNvPr descr="C:/GIT/punta/outputs/01-B-BHM-Simstudy-ORR-report_files/figure-docx/unnamed-chunk-8-1.png" id="0" name="Picture"/>
                     <pic:cNvPicPr>
                       <a:picLocks noChangeArrowheads="1" noChangeAspect="1"/>
                     </pic:cNvPicPr>
@@ -2026,7 +2026,7 @@
               <a:graphicData uri="http://schemas.openxmlformats.org/drawingml/2006/picture">
                 <pic:pic>
                   <pic:nvPicPr>
-                    <pic:cNvPr descr="/home/bceuser/gsteigs1/GITHUB.COM/punta/outputs/01-B-BHM-Simstudy-ORR-report_files/figure-docx/unnamed-chunk-8-2.png" id="0" name="Picture"/>
+                    <pic:cNvPr descr="C:/GIT/punta/outputs/01-B-BHM-Simstudy-ORR-report_files/figure-docx/unnamed-chunk-8-2.png" id="0" name="Picture"/>
                     <pic:cNvPicPr>
                       <a:picLocks noChangeArrowheads="1" noChangeAspect="1"/>
                     </pic:cNvPicPr>
@@ -2068,7 +2068,7 @@
               <a:graphicData uri="http://schemas.openxmlformats.org/drawingml/2006/picture">
                 <pic:pic>
                   <pic:nvPicPr>
-                    <pic:cNvPr descr="/home/bceuser/gsteigs1/GITHUB.COM/punta/outputs/01-B-BHM-Simstudy-ORR-report_files/figure-docx/unnamed-chunk-8-3.png" id="0" name="Picture"/>
+                    <pic:cNvPr descr="C:/GIT/punta/outputs/01-B-BHM-Simstudy-ORR-report_files/figure-docx/unnamed-chunk-8-3.png" id="0" name="Picture"/>
                     <pic:cNvPicPr>
                       <a:picLocks noChangeArrowheads="1" noChangeAspect="1"/>
                     </pic:cNvPicPr>
@@ -2228,7 +2228,7 @@
               <a:graphicData uri="http://schemas.openxmlformats.org/drawingml/2006/picture">
                 <pic:pic>
                   <pic:nvPicPr>
-                    <pic:cNvPr descr="/home/bceuser/gsteigs1/GITHUB.COM/punta/outputs/01-B-BHM-Simstudy-ORR-report_files/figure-docx/unnamed-chunk-9-1.png" id="0" name="Picture"/>
+                    <pic:cNvPr descr="C:/GIT/punta/outputs/01-B-BHM-Simstudy-ORR-report_files/figure-docx/unnamed-chunk-9-1.png" id="0" name="Picture"/>
                     <pic:cNvPicPr>
                       <a:picLocks noChangeArrowheads="1" noChangeAspect="1"/>
                     </pic:cNvPicPr>
@@ -2270,7 +2270,7 @@
               <a:graphicData uri="http://schemas.openxmlformats.org/drawingml/2006/picture">
                 <pic:pic>
                   <pic:nvPicPr>
-                    <pic:cNvPr descr="/home/bceuser/gsteigs1/GITHUB.COM/punta/outputs/01-B-BHM-Simstudy-ORR-report_files/figure-docx/unnamed-chunk-9-2.png" id="0" name="Picture"/>
+                    <pic:cNvPr descr="C:/GIT/punta/outputs/01-B-BHM-Simstudy-ORR-report_files/figure-docx/unnamed-chunk-9-2.png" id="0" name="Picture"/>
                     <pic:cNvPicPr>
                       <a:picLocks noChangeArrowheads="1" noChangeAspect="1"/>
                     </pic:cNvPicPr>
@@ -2312,7 +2312,7 @@
               <a:graphicData uri="http://schemas.openxmlformats.org/drawingml/2006/picture">
                 <pic:pic>
                   <pic:nvPicPr>
-                    <pic:cNvPr descr="/home/bceuser/gsteigs1/GITHUB.COM/punta/outputs/01-B-BHM-Simstudy-ORR-report_files/figure-docx/unnamed-chunk-9-3.png" id="0" name="Picture"/>
+                    <pic:cNvPr descr="C:/GIT/punta/outputs/01-B-BHM-Simstudy-ORR-report_files/figure-docx/unnamed-chunk-9-3.png" id="0" name="Picture"/>
                     <pic:cNvPicPr>
                       <a:picLocks noChangeArrowheads="1" noChangeAspect="1"/>
                     </pic:cNvPicPr>
@@ -2394,7 +2394,7 @@
               <a:graphicData uri="http://schemas.openxmlformats.org/drawingml/2006/picture">
                 <pic:pic>
                   <pic:nvPicPr>
-                    <pic:cNvPr descr="/home/bceuser/gsteigs1/GITHUB.COM/punta/outputs/01-B-BHM-Simstudy-ORR-report_files/figure-docx/unnamed-chunk-11-1.png" id="0" name="Picture"/>
+                    <pic:cNvPr descr="C:/GIT/punta/outputs/01-B-BHM-Simstudy-ORR-report_files/figure-docx/unnamed-chunk-11-1.png" id="0" name="Picture"/>
                     <pic:cNvPicPr>
                       <a:picLocks noChangeArrowheads="1" noChangeAspect="1"/>
                     </pic:cNvPicPr>
@@ -2436,7 +2436,7 @@
               <a:graphicData uri="http://schemas.openxmlformats.org/drawingml/2006/picture">
                 <pic:pic>
                   <pic:nvPicPr>
-                    <pic:cNvPr descr="/home/bceuser/gsteigs1/GITHUB.COM/punta/outputs/01-B-BHM-Simstudy-ORR-report_files/figure-docx/unnamed-chunk-11-2.png" id="0" name="Picture"/>
+                    <pic:cNvPr descr="C:/GIT/punta/outputs/01-B-BHM-Simstudy-ORR-report_files/figure-docx/unnamed-chunk-11-2.png" id="0" name="Picture"/>
                     <pic:cNvPicPr>
                       <a:picLocks noChangeArrowheads="1" noChangeAspect="1"/>
                     </pic:cNvPicPr>
@@ -2478,7 +2478,7 @@
               <a:graphicData uri="http://schemas.openxmlformats.org/drawingml/2006/picture">
                 <pic:pic>
                   <pic:nvPicPr>
-                    <pic:cNvPr descr="/home/bceuser/gsteigs1/GITHUB.COM/punta/outputs/01-B-BHM-Simstudy-ORR-report_files/figure-docx/unnamed-chunk-11-3.png" id="0" name="Picture"/>
+                    <pic:cNvPr descr="C:/GIT/punta/outputs/01-B-BHM-Simstudy-ORR-report_files/figure-docx/unnamed-chunk-11-3.png" id="0" name="Picture"/>
                     <pic:cNvPicPr>
                       <a:picLocks noChangeArrowheads="1" noChangeAspect="1"/>
                     </pic:cNvPicPr>
@@ -2550,7 +2550,7 @@
               <a:graphicData uri="http://schemas.openxmlformats.org/drawingml/2006/picture">
                 <pic:pic>
                   <pic:nvPicPr>
-                    <pic:cNvPr descr="/home/bceuser/gsteigs1/GITHUB.COM/punta/outputs/01-B-BHM-Simstudy-ORR-report_files/figure-docx/unnamed-chunk-12-1.png" id="0" name="Picture"/>
+                    <pic:cNvPr descr="C:/GIT/punta/outputs/01-B-BHM-Simstudy-ORR-report_files/figure-docx/unnamed-chunk-12-1.png" id="0" name="Picture"/>
                     <pic:cNvPicPr>
                       <a:picLocks noChangeArrowheads="1" noChangeAspect="1"/>
                     </pic:cNvPicPr>
@@ -2592,7 +2592,7 @@
               <a:graphicData uri="http://schemas.openxmlformats.org/drawingml/2006/picture">
                 <pic:pic>
                   <pic:nvPicPr>
-                    <pic:cNvPr descr="/home/bceuser/gsteigs1/GITHUB.COM/punta/outputs/01-B-BHM-Simstudy-ORR-report_files/figure-docx/unnamed-chunk-12-2.png" id="0" name="Picture"/>
+                    <pic:cNvPr descr="C:/GIT/punta/outputs/01-B-BHM-Simstudy-ORR-report_files/figure-docx/unnamed-chunk-12-2.png" id="0" name="Picture"/>
                     <pic:cNvPicPr>
                       <a:picLocks noChangeArrowheads="1" noChangeAspect="1"/>
                     </pic:cNvPicPr>
@@ -2634,7 +2634,7 @@
               <a:graphicData uri="http://schemas.openxmlformats.org/drawingml/2006/picture">
                 <pic:pic>
                   <pic:nvPicPr>
-                    <pic:cNvPr descr="/home/bceuser/gsteigs1/GITHUB.COM/punta/outputs/01-B-BHM-Simstudy-ORR-report_files/figure-docx/unnamed-chunk-12-3.png" id="0" name="Picture"/>
+                    <pic:cNvPr descr="C:/GIT/punta/outputs/01-B-BHM-Simstudy-ORR-report_files/figure-docx/unnamed-chunk-12-3.png" id="0" name="Picture"/>
                     <pic:cNvPicPr>
                       <a:picLocks noChangeArrowheads="1" noChangeAspect="1"/>
                     </pic:cNvPicPr>
@@ -2706,7 +2706,7 @@
               <a:graphicData uri="http://schemas.openxmlformats.org/drawingml/2006/picture">
                 <pic:pic>
                   <pic:nvPicPr>
-                    <pic:cNvPr descr="/home/bceuser/gsteigs1/GITHUB.COM/punta/outputs/01-B-BHM-Simstudy-ORR-report_files/figure-docx/unnamed-chunk-13-1.png" id="0" name="Picture"/>
+                    <pic:cNvPr descr="C:/GIT/punta/outputs/01-B-BHM-Simstudy-ORR-report_files/figure-docx/unnamed-chunk-13-1.png" id="0" name="Picture"/>
                     <pic:cNvPicPr>
                       <a:picLocks noChangeArrowheads="1" noChangeAspect="1"/>
                     </pic:cNvPicPr>
@@ -2748,7 +2748,7 @@
               <a:graphicData uri="http://schemas.openxmlformats.org/drawingml/2006/picture">
                 <pic:pic>
                   <pic:nvPicPr>
-                    <pic:cNvPr descr="/home/bceuser/gsteigs1/GITHUB.COM/punta/outputs/01-B-BHM-Simstudy-ORR-report_files/figure-docx/unnamed-chunk-13-2.png" id="0" name="Picture"/>
+                    <pic:cNvPr descr="C:/GIT/punta/outputs/01-B-BHM-Simstudy-ORR-report_files/figure-docx/unnamed-chunk-13-2.png" id="0" name="Picture"/>
                     <pic:cNvPicPr>
                       <a:picLocks noChangeArrowheads="1" noChangeAspect="1"/>
                     </pic:cNvPicPr>
@@ -2790,7 +2790,7 @@
               <a:graphicData uri="http://schemas.openxmlformats.org/drawingml/2006/picture">
                 <pic:pic>
                   <pic:nvPicPr>
-                    <pic:cNvPr descr="/home/bceuser/gsteigs1/GITHUB.COM/punta/outputs/01-B-BHM-Simstudy-ORR-report_files/figure-docx/unnamed-chunk-13-3.png" id="0" name="Picture"/>
+                    <pic:cNvPr descr="C:/GIT/punta/outputs/01-B-BHM-Simstudy-ORR-report_files/figure-docx/unnamed-chunk-13-3.png" id="0" name="Picture"/>
                     <pic:cNvPicPr>
                       <a:picLocks noChangeArrowheads="1" noChangeAspect="1"/>
                     </pic:cNvPicPr>
@@ -2841,7 +2841,7 @@
         <w:rPr>
           <w:rStyle w:val="VerbatimChar"/>
         </w:rPr>
-        <w:t xml:space="preserve">## [1] "/home/bceuser/gsteigs1/GITHUB.COM/punta"</w:t>
+        <w:t xml:space="preserve">## [1] "C:/GIT/punta"</w:t>
       </w:r>
     </w:p>
     <w:p>
@@ -2852,25 +2852,25 @@
         <w:rPr>
           <w:rStyle w:val="VerbatimChar"/>
         </w:rPr>
-        <w:t xml:space="preserve">## R version 3.5.3 (2019-03-11)</w:t>
-      </w:r>
-      <w:r>
-        <w:br w:type="textWrapping"/>
-      </w:r>
-      <w:r>
-        <w:rPr>
-          <w:rStyle w:val="VerbatimChar"/>
-        </w:rPr>
-        <w:t xml:space="preserve">## Platform: x86_64-pc-linux-gnu (64-bit)</w:t>
-      </w:r>
-      <w:r>
-        <w:br w:type="textWrapping"/>
-      </w:r>
-      <w:r>
-        <w:rPr>
-          <w:rStyle w:val="VerbatimChar"/>
-        </w:rPr>
-        <w:t xml:space="preserve">## Running under: Red Hat Enterprise Linux</w:t>
+        <w:t xml:space="preserve">## R version 3.4.2 (2017-09-28)</w:t>
+      </w:r>
+      <w:r>
+        <w:br w:type="textWrapping"/>
+      </w:r>
+      <w:r>
+        <w:rPr>
+          <w:rStyle w:val="VerbatimChar"/>
+        </w:rPr>
+        <w:t xml:space="preserve">## Platform: x86_64-w64-mingw32/x64 (64-bit)</w:t>
+      </w:r>
+      <w:r>
+        <w:br w:type="textWrapping"/>
+      </w:r>
+      <w:r>
+        <w:rPr>
+          <w:rStyle w:val="VerbatimChar"/>
+        </w:rPr>
+        <w:t xml:space="preserve">## Running under: Windows 10 x64 (build 17763)</w:t>
       </w:r>
       <w:r>
         <w:br w:type="textWrapping"/>
@@ -2897,15 +2897,6 @@
         <w:rPr>
           <w:rStyle w:val="VerbatimChar"/>
         </w:rPr>
-        <w:t xml:space="preserve">## BLAS/LAPACK: /usr/lib64/libopenblas-r0.3.3.so</w:t>
-      </w:r>
-      <w:r>
-        <w:br w:type="textWrapping"/>
-      </w:r>
-      <w:r>
-        <w:rPr>
-          <w:rStyle w:val="VerbatimChar"/>
-        </w:rPr>
         <w:t xml:space="preserve">## </w:t>
       </w:r>
       <w:r>
@@ -2924,52 +2915,43 @@
         <w:rPr>
           <w:rStyle w:val="VerbatimChar"/>
         </w:rPr>
-        <w:t xml:space="preserve">##  [1] LC_CTYPE=en_US.UTF-8       LC_NUMERIC=C              </w:t>
-      </w:r>
-      <w:r>
-        <w:br w:type="textWrapping"/>
-      </w:r>
-      <w:r>
-        <w:rPr>
-          <w:rStyle w:val="VerbatimChar"/>
-        </w:rPr>
-        <w:t xml:space="preserve">##  [3] LC_TIME=en_US.UTF-8        LC_COLLATE=en_US.UTF-8    </w:t>
-      </w:r>
-      <w:r>
-        <w:br w:type="textWrapping"/>
-      </w:r>
-      <w:r>
-        <w:rPr>
-          <w:rStyle w:val="VerbatimChar"/>
-        </w:rPr>
-        <w:t xml:space="preserve">##  [5] LC_MONETARY=en_US.UTF-8    LC_MESSAGES=en_US.UTF-8   </w:t>
-      </w:r>
-      <w:r>
-        <w:br w:type="textWrapping"/>
-      </w:r>
-      <w:r>
-        <w:rPr>
-          <w:rStyle w:val="VerbatimChar"/>
-        </w:rPr>
-        <w:t xml:space="preserve">##  [7] LC_PAPER=en_US.UTF-8       LC_NAME=C                 </w:t>
-      </w:r>
-      <w:r>
-        <w:br w:type="textWrapping"/>
-      </w:r>
-      <w:r>
-        <w:rPr>
-          <w:rStyle w:val="VerbatimChar"/>
-        </w:rPr>
-        <w:t xml:space="preserve">##  [9] LC_ADDRESS=C               LC_TELEPHONE=C            </w:t>
-      </w:r>
-      <w:r>
-        <w:br w:type="textWrapping"/>
-      </w:r>
-      <w:r>
-        <w:rPr>
-          <w:rStyle w:val="VerbatimChar"/>
-        </w:rPr>
-        <w:t xml:space="preserve">## [11] LC_MEASUREMENT=en_US.UTF-8 LC_IDENTIFICATION=C       </w:t>
+        <w:t xml:space="preserve">## [1] LC_COLLATE=English_United Kingdom.1252 </w:t>
+      </w:r>
+      <w:r>
+        <w:br w:type="textWrapping"/>
+      </w:r>
+      <w:r>
+        <w:rPr>
+          <w:rStyle w:val="VerbatimChar"/>
+        </w:rPr>
+        <w:t xml:space="preserve">## [2] LC_CTYPE=English_United Kingdom.1252   </w:t>
+      </w:r>
+      <w:r>
+        <w:br w:type="textWrapping"/>
+      </w:r>
+      <w:r>
+        <w:rPr>
+          <w:rStyle w:val="VerbatimChar"/>
+        </w:rPr>
+        <w:t xml:space="preserve">## [3] LC_MONETARY=English_United Kingdom.1252</w:t>
+      </w:r>
+      <w:r>
+        <w:br w:type="textWrapping"/>
+      </w:r>
+      <w:r>
+        <w:rPr>
+          <w:rStyle w:val="VerbatimChar"/>
+        </w:rPr>
+        <w:t xml:space="preserve">## [4] LC_NUMERIC=C                           </w:t>
+      </w:r>
+      <w:r>
+        <w:br w:type="textWrapping"/>
+      </w:r>
+      <w:r>
+        <w:rPr>
+          <w:rStyle w:val="VerbatimChar"/>
+        </w:rPr>
+        <w:t xml:space="preserve">## [5] LC_TIME=English_United Kingdom.1252    </w:t>
       </w:r>
       <w:r>
         <w:br w:type="textWrapping"/>
@@ -3023,7 +3005,7 @@
         <w:rPr>
           <w:rStyle w:val="VerbatimChar"/>
         </w:rPr>
-        <w:t xml:space="preserve">## [1] ggplot2_3.2.1 tidyr_0.8.3   dplyr_0.8.3   rocheBCE_2.4 </w:t>
+        <w:t xml:space="preserve">## [1] ggplot2_2.2.1 tidyr_0.8.3   dplyr_0.8.0.1</w:t>
       </w:r>
       <w:r>
         <w:br w:type="textWrapping"/>
@@ -3050,88 +3032,79 @@
         <w:rPr>
           <w:rStyle w:val="VerbatimChar"/>
         </w:rPr>
-        <w:t xml:space="preserve">##  [1] Rcpp_1.0.2       pillar_1.4.2     compiler_3.5.3   plyr_1.8.4      </w:t>
-      </w:r>
-      <w:r>
-        <w:br w:type="textWrapping"/>
-      </w:r>
-      <w:r>
-        <w:rPr>
-          <w:rStyle w:val="VerbatimChar"/>
-        </w:rPr>
-        <w:t xml:space="preserve">##  [5] tools_3.5.3      boot_1.3-20      digest_0.6.21    evaluate_0.14   </w:t>
-      </w:r>
-      <w:r>
-        <w:br w:type="textWrapping"/>
-      </w:r>
-      <w:r>
-        <w:rPr>
-          <w:rStyle w:val="VerbatimChar"/>
-        </w:rPr>
-        <w:t xml:space="preserve">##  [9] tibble_2.1.3     gtable_0.3.0     pkgconfig_2.0.3  rlang_0.4.0     </w:t>
-      </w:r>
-      <w:r>
-        <w:br w:type="textWrapping"/>
-      </w:r>
-      <w:r>
-        <w:rPr>
-          <w:rStyle w:val="VerbatimChar"/>
-        </w:rPr>
-        <w:t xml:space="preserve">## [13] egg_0.4.5        yaml_2.2.0       xfun_0.7         gridExtra_2.3   </w:t>
-      </w:r>
-      <w:r>
-        <w:br w:type="textWrapping"/>
-      </w:r>
-      <w:r>
-        <w:rPr>
-          <w:rStyle w:val="VerbatimChar"/>
-        </w:rPr>
-        <w:t xml:space="preserve">## [17] withr_2.1.2      stringr_1.4.0    knitr_1.23       grid_3.5.3      </w:t>
-      </w:r>
-      <w:r>
-        <w:br w:type="textWrapping"/>
-      </w:r>
-      <w:r>
-        <w:rPr>
-          <w:rStyle w:val="VerbatimChar"/>
-        </w:rPr>
-        <w:t xml:space="preserve">## [21] tidyselect_0.2.5 glue_1.3.1       R6_2.4.0         rmarkdown_1.12  </w:t>
-      </w:r>
-      <w:r>
-        <w:br w:type="textWrapping"/>
-      </w:r>
-      <w:r>
-        <w:rPr>
-          <w:rStyle w:val="VerbatimChar"/>
-        </w:rPr>
-        <w:t xml:space="preserve">## [25] pander_0.6.3     purrr_0.3.2      reshape2_1.4.3   magrittr_1.5    </w:t>
-      </w:r>
-      <w:r>
-        <w:br w:type="textWrapping"/>
-      </w:r>
-      <w:r>
-        <w:rPr>
-          <w:rStyle w:val="VerbatimChar"/>
-        </w:rPr>
-        <w:t xml:space="preserve">## [29] scales_1.0.0     htmltools_0.3.6  assertthat_0.2.1 colorspace_1.4-1</w:t>
-      </w:r>
-      <w:r>
-        <w:br w:type="textWrapping"/>
-      </w:r>
-      <w:r>
-        <w:rPr>
-          <w:rStyle w:val="VerbatimChar"/>
-        </w:rPr>
-        <w:t xml:space="preserve">## [33] labeling_0.3     stringi_1.4.3    lazyeval_0.2.2   munsell_0.5.0   </w:t>
-      </w:r>
-      <w:r>
-        <w:br w:type="textWrapping"/>
-      </w:r>
-      <w:r>
-        <w:rPr>
-          <w:rStyle w:val="VerbatimChar"/>
-        </w:rPr>
-        <w:t xml:space="preserve">## [37] crayon_1.3.4</w:t>
+        <w:t xml:space="preserve">##  [1] Rcpp_1.0.1       knitr_1.28       magrittr_1.5     munsell_0.4.3   </w:t>
+      </w:r>
+      <w:r>
+        <w:br w:type="textWrapping"/>
+      </w:r>
+      <w:r>
+        <w:rPr>
+          <w:rStyle w:val="VerbatimChar"/>
+        </w:rPr>
+        <w:t xml:space="preserve">##  [5] tidyselect_0.2.5 colorspace_1.3-2 R6_2.2.2         egg_0.2.0       </w:t>
+      </w:r>
+      <w:r>
+        <w:br w:type="textWrapping"/>
+      </w:r>
+      <w:r>
+        <w:rPr>
+          <w:rStyle w:val="VerbatimChar"/>
+        </w:rPr>
+        <w:t xml:space="preserve">##  [9] rlang_0.3.4      plyr_1.8.4       stringr_1.4.0    tools_3.4.2     </w:t>
+      </w:r>
+      <w:r>
+        <w:br w:type="textWrapping"/>
+      </w:r>
+      <w:r>
+        <w:rPr>
+          <w:rStyle w:val="VerbatimChar"/>
+        </w:rPr>
+        <w:t xml:space="preserve">## [13] grid_3.4.2       gtable_0.2.0     xfun_0.12        htmltools_0.3.6 </w:t>
+      </w:r>
+      <w:r>
+        <w:br w:type="textWrapping"/>
+      </w:r>
+      <w:r>
+        <w:rPr>
+          <w:rStyle w:val="VerbatimChar"/>
+        </w:rPr>
+        <w:t xml:space="preserve">## [17] lazyeval_0.2.1   yaml_2.2.0       assertthat_0.2.0 digest_0.6.12   </w:t>
+      </w:r>
+      <w:r>
+        <w:br w:type="textWrapping"/>
+      </w:r>
+      <w:r>
+        <w:rPr>
+          <w:rStyle w:val="VerbatimChar"/>
+        </w:rPr>
+        <w:t xml:space="preserve">## [21] tibble_2.1.1     crayon_1.3.4     gridExtra_2.3    reshape2_1.4.2  </w:t>
+      </w:r>
+      <w:r>
+        <w:br w:type="textWrapping"/>
+      </w:r>
+      <w:r>
+        <w:rPr>
+          <w:rStyle w:val="VerbatimChar"/>
+        </w:rPr>
+        <w:t xml:space="preserve">## [25] purrr_0.3.2      glue_1.3.1       evaluate_0.14    rmarkdown_2.1   </w:t>
+      </w:r>
+      <w:r>
+        <w:br w:type="textWrapping"/>
+      </w:r>
+      <w:r>
+        <w:rPr>
+          <w:rStyle w:val="VerbatimChar"/>
+        </w:rPr>
+        <w:t xml:space="preserve">## [29] labeling_0.3     stringi_1.4.3    pander_0.6.1     compiler_3.4.2  </w:t>
+      </w:r>
+      <w:r>
+        <w:br w:type="textWrapping"/>
+      </w:r>
+      <w:r>
+        <w:rPr>
+          <w:rStyle w:val="VerbatimChar"/>
+        </w:rPr>
+        <w:t xml:space="preserve">## [33] pillar_1.4.3     scales_0.5.0     boot_1.3-24      pkgconfig_2.0.3</w:t>
       </w:r>
     </w:p>
     <w:sectPr>
@@ -4139,6 +4112,11 @@
     <w:lsdException w:name="Table Web 3" w:semiHidden="1" w:unhideWhenUsed="1"/>
     <w:lsdException w:name="Balloon Text" w:semiHidden="1" w:unhideWhenUsed="1"/>
     <w:lsdException w:name="Table Theme" w:semiHidden="1" w:unhideWhenUsed="1"/>
+    <w:lsdException w:name="Light Shading"/>
+    <w:lsdException w:name="Light List"/>
+    <w:lsdException w:name="Light Grid"/>
+    <w:lsdException w:name="Medium Shading 1"/>
+    <w:lsdException w:name="Medium Shading 2"/>
     <w:lsdException w:name="Medium List 1"/>
     <w:lsdException w:name="Medium List 2"/>
     <w:lsdException w:name="Medium Grid 1"/>

</xml_diff>